<commit_message>
Short implementation of MQTT
</commit_message>
<xml_diff>
--- a/Docs/FURPS - MQTT Broker.docx
+++ b/Docs/FURPS - MQTT Broker.docx
@@ -1,6 +1,6 @@
 
 <file path=word/document.xml><?xml version="1.0" encoding="utf-8"?>
-<w:document xmlns:wpc="http://schemas.microsoft.com/office/word/2010/wordprocessingCanvas" xmlns:cx="http://schemas.microsoft.com/office/drawing/2014/chartex" xmlns:cx1="http://schemas.microsoft.com/office/drawing/2015/9/8/chartex" xmlns:mc="http://schemas.openxmlformats.org/markup-compatibility/2006" xmlns:o="urn:schemas-microsoft-com:office:office" xmlns:r="http://schemas.openxmlformats.org/officeDocument/2006/relationships" xmlns:m="http://schemas.openxmlformats.org/officeDocument/2006/math" xmlns:v="urn:schemas-microsoft-com:vml" xmlns:wp14="http://schemas.microsoft.com/office/word/2010/wordprocessingDrawing" xmlns:wp="http://schemas.openxmlformats.org/drawingml/2006/wordprocessingDrawing" xmlns:w10="urn:schemas-microsoft-com:office:word" xmlns:w="http://schemas.openxmlformats.org/wordprocessingml/2006/main" xmlns:w14="http://schemas.microsoft.com/office/word/2010/wordml" xmlns:w15="http://schemas.microsoft.com/office/word/2012/wordml" xmlns:w16se="http://schemas.microsoft.com/office/word/2015/wordml/symex" xmlns:wpg="http://schemas.microsoft.com/office/word/2010/wordprocessingGroup" xmlns:wpi="http://schemas.microsoft.com/office/word/2010/wordprocessingInk" xmlns:wne="http://schemas.microsoft.com/office/word/2006/wordml" xmlns:wps="http://schemas.microsoft.com/office/word/2010/wordprocessingShape" mc:Ignorable="w14 w15 w16se wp14">
+<w:document xmlns:wpc="http://schemas.microsoft.com/office/word/2010/wordprocessingCanvas" xmlns:cx="http://schemas.microsoft.com/office/drawing/2014/chartex" xmlns:cx1="http://schemas.microsoft.com/office/drawing/2015/9/8/chartex" xmlns:cx2="http://schemas.microsoft.com/office/drawing/2015/10/21/chartex" xmlns:cx3="http://schemas.microsoft.com/office/drawing/2016/5/9/chartex" xmlns:cx4="http://schemas.microsoft.com/office/drawing/2016/5/10/chartex" xmlns:cx5="http://schemas.microsoft.com/office/drawing/2016/5/11/chartex" xmlns:cx6="http://schemas.microsoft.com/office/drawing/2016/5/12/chartex" xmlns:cx7="http://schemas.microsoft.com/office/drawing/2016/5/13/chartex" xmlns:cx8="http://schemas.microsoft.com/office/drawing/2016/5/14/chartex" xmlns:mc="http://schemas.openxmlformats.org/markup-compatibility/2006" xmlns:aink="http://schemas.microsoft.com/office/drawing/2016/ink" xmlns:am3d="http://schemas.microsoft.com/office/drawing/2017/model3d" xmlns:o="urn:schemas-microsoft-com:office:office" xmlns:oel="http://schemas.microsoft.com/office/2019/extlst" xmlns:r="http://schemas.openxmlformats.org/officeDocument/2006/relationships" xmlns:m="http://schemas.openxmlformats.org/officeDocument/2006/math" xmlns:v="urn:schemas-microsoft-com:vml" xmlns:wp14="http://schemas.microsoft.com/office/word/2010/wordprocessingDrawing" xmlns:wp="http://schemas.openxmlformats.org/drawingml/2006/wordprocessingDrawing" xmlns:w10="urn:schemas-microsoft-com:office:word" xmlns:w="http://schemas.openxmlformats.org/wordprocessingml/2006/main" xmlns:w14="http://schemas.microsoft.com/office/word/2010/wordml" xmlns:w15="http://schemas.microsoft.com/office/word/2012/wordml" xmlns:w16cex="http://schemas.microsoft.com/office/word/2018/wordml/cex" xmlns:w16cid="http://schemas.microsoft.com/office/word/2016/wordml/cid" xmlns:w16="http://schemas.microsoft.com/office/word/2018/wordml" xmlns:w16sdtdh="http://schemas.microsoft.com/office/word/2020/wordml/sdtdatahash" xmlns:w16se="http://schemas.microsoft.com/office/word/2015/wordml/symex" xmlns:wpg="http://schemas.microsoft.com/office/word/2010/wordprocessingGroup" xmlns:wpi="http://schemas.microsoft.com/office/word/2010/wordprocessingInk" xmlns:wne="http://schemas.microsoft.com/office/word/2006/wordml" xmlns:wps="http://schemas.microsoft.com/office/word/2010/wordprocessingShape" mc:Ignorable="w14 w15 w16se w16cid w16 w16cex w16sdtdh wp14">
   <w:body>
     <w:sdt>
       <w:sdtPr>
@@ -10,7 +10,6 @@
           <w:docPartUnique/>
         </w:docPartObj>
       </w:sdtPr>
-      <w:sdtEndPr/>
       <w:sdtContent>
         <w:p>
           <w:r>
@@ -96,7 +95,6 @@
                                     <w:dataBinding w:prefixMappings="xmlns:ns0='http://purl.org/dc/elements/1.1/' xmlns:ns1='http://schemas.openxmlformats.org/package/2006/metadata/core-properties' " w:xpath="/ns1:coreProperties[1]/ns0:title[1]" w:storeItemID="{6C3C8BC8-F283-45AE-878A-BAB7291924A1}"/>
                                     <w:text/>
                                   </w:sdtPr>
-                                  <w:sdtEndPr/>
                                   <w:sdtContent>
                                     <w:p>
                                       <w:pPr>
@@ -136,8 +134,18 @@
                                       <w:sz w:val="28"/>
                                       <w:szCs w:val="28"/>
                                     </w:rPr>
-                                    <w:t>MQTT Broker til Linux embedded</w:t>
+                                    <w:t xml:space="preserve">MQTT Broker til Linux </w:t>
                                   </w:r>
+                                  <w:proofErr w:type="spellStart"/>
+                                  <w:r>
+                                    <w:rPr>
+                                      <w:color w:val="FFFFFF" w:themeColor="background1"/>
+                                      <w:sz w:val="28"/>
+                                      <w:szCs w:val="28"/>
+                                    </w:rPr>
+                                    <w:t>embedded</w:t>
+                                  </w:r>
+                                  <w:proofErr w:type="spellEnd"/>
                                 </w:p>
                               </w:txbxContent>
                             </wps:txbx>
@@ -259,7 +267,6 @@
                                       <w:dataBinding w:prefixMappings="xmlns:ns0='http://schemas.openxmlformats.org/officeDocument/2006/extended-properties' " w:xpath="/ns0:Properties[1]/ns0:Company[1]" w:storeItemID="{6668398D-A668-4E3E-A5EB-62B293D839F1}"/>
                                       <w:text/>
                                     </w:sdtPr>
-                                    <w:sdtEndPr/>
                                     <w:sdtContent>
                                       <w:r>
                                         <w:rPr>
@@ -294,7 +301,6 @@
                                       <w:dataBinding w:prefixMappings="xmlns:ns0='http://schemas.microsoft.com/office/2006/coverPageProps' " w:xpath="/ns0:CoverPageProperties[1]/ns0:CompanyAddress[1]" w:storeItemID="{55AF091B-3C7A-41E3-B477-F2FDAA23CFDA}"/>
                                       <w:text/>
                                     </w:sdtPr>
-                                    <w:sdtEndPr/>
                                     <w:sdtContent>
                                       <w:r>
                                         <w:rPr>
@@ -330,7 +336,7 @@
               </mc:Choice>
               <mc:Fallback>
                 <w:pict>
-                  <v:group w14:anchorId="024F7A00" id="Gruppe 11" o:spid="_x0000_s1026" style="position:absolute;margin-left:0;margin-top:0;width:540pt;height:10in;z-index:251656192;mso-width-percent:882;mso-height-percent:909;mso-position-horizontal:center;mso-position-horizontal-relative:page;mso-position-vertical:center;mso-position-vertical-relative:page;mso-width-percent:882;mso-height-percent:909" coordsize="68580,91440" o:gfxdata="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">
+                  <v:group w14:anchorId="024F7A00" id="Gruppe 11" o:spid="_x0000_s1026" style="position:absolute;margin-left:0;margin-top:0;width:540pt;height:10in;z-index:251656192;mso-width-percent:882;mso-height-percent:909;mso-position-horizontal:center;mso-position-horizontal-relative:page;mso-position-vertical:center;mso-position-vertical-relative:page;mso-width-percent:882;mso-height-percent:909" coordsize="68580,91440" o:gfxdata="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">
                     <v:rect id="Rektangel 33" o:spid="_x0000_s1027" style="position:absolute;left:2286;width:66294;height:91440;visibility:visible;mso-wrap-style:square;v-text-anchor:bottom" o:gfxdata="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" fillcolor="black [3213]" stroked="f" strokeweight="1pt">
                       <v:textbox inset="36pt,1in,1in,208.8pt">
                         <w:txbxContent>
@@ -387,25 +393,7 @@
                                 <w:sz w:val="28"/>
                                 <w:szCs w:val="28"/>
                               </w:rPr>
-                              <w:t xml:space="preserve">MQTT </w:t>
-                            </w:r>
-                            <w:proofErr w:type="spellStart"/>
-                            <w:r>
-                              <w:rPr>
-                                <w:color w:val="FFFFFF" w:themeColor="background1"/>
-                                <w:sz w:val="28"/>
-                                <w:szCs w:val="28"/>
-                              </w:rPr>
-                              <w:t>Broker</w:t>
-                            </w:r>
-                            <w:proofErr w:type="spellEnd"/>
-                            <w:r>
-                              <w:rPr>
-                                <w:color w:val="FFFFFF" w:themeColor="background1"/>
-                                <w:sz w:val="28"/>
-                                <w:szCs w:val="28"/>
-                              </w:rPr>
-                              <w:t xml:space="preserve"> til Linux </w:t>
+                              <w:t xml:space="preserve">MQTT Broker til Linux </w:t>
                             </w:r>
                             <w:proofErr w:type="spellStart"/>
                             <w:r>
@@ -2980,12 +2968,6 @@
       </w:sdtContent>
     </w:sdt>
     <w:p>
-      <w:r>
-        <w:lastRenderedPageBreak/>
-        <w:br w:type="page"/>
-      </w:r>
-    </w:p>
-    <w:p>
       <w:pPr>
         <w:pStyle w:val="Overskrift1"/>
         <w:numPr>
@@ -3197,7 +3179,21 @@
         <w:rPr>
           <w:b/>
         </w:rPr>
-        <w:t>MQTT: Message Queue Telemetry Transport</w:t>
+        <w:t xml:space="preserve">MQTT: Message Queue </w:t>
+      </w:r>
+      <w:proofErr w:type="spellStart"/>
+      <w:r>
+        <w:rPr>
+          <w:b/>
+        </w:rPr>
+        <w:t>Telemetry</w:t>
+      </w:r>
+      <w:proofErr w:type="spellEnd"/>
+      <w:r>
+        <w:rPr>
+          <w:b/>
+        </w:rPr>
+        <w:t xml:space="preserve"> Transport</w:t>
       </w:r>
     </w:p>
     <w:p>
@@ -3225,7 +3221,35 @@
         <w:rPr>
           <w:b/>
         </w:rPr>
-        <w:t>Server: Den enhed som alle publishers/subscribers forbinder til for at afsende/modtage data.</w:t>
+        <w:t xml:space="preserve">Server: Den enhed som alle </w:t>
+      </w:r>
+      <w:proofErr w:type="spellStart"/>
+      <w:r>
+        <w:rPr>
+          <w:b/>
+        </w:rPr>
+        <w:t>publishers</w:t>
+      </w:r>
+      <w:proofErr w:type="spellEnd"/>
+      <w:r>
+        <w:rPr>
+          <w:b/>
+        </w:rPr>
+        <w:t>/</w:t>
+      </w:r>
+      <w:proofErr w:type="spellStart"/>
+      <w:r>
+        <w:rPr>
+          <w:b/>
+        </w:rPr>
+        <w:t>subscribers</w:t>
+      </w:r>
+      <w:proofErr w:type="spellEnd"/>
+      <w:r>
+        <w:rPr>
+          <w:b/>
+        </w:rPr>
+        <w:t xml:space="preserve"> forbinder til for at afsende/modtage data.</w:t>
       </w:r>
     </w:p>
     <w:p>
@@ -3239,7 +3263,21 @@
         <w:rPr>
           <w:b/>
         </w:rPr>
-        <w:t>Publisher: En given enhed som ønsker at oprette et topic og efterfølgende levere data dertil.</w:t>
+        <w:t xml:space="preserve">Publisher: En given enhed som ønsker at oprette et </w:t>
+      </w:r>
+      <w:proofErr w:type="spellStart"/>
+      <w:r>
+        <w:rPr>
+          <w:b/>
+        </w:rPr>
+        <w:t>topic</w:t>
+      </w:r>
+      <w:proofErr w:type="spellEnd"/>
+      <w:r>
+        <w:rPr>
+          <w:b/>
+        </w:rPr>
+        <w:t xml:space="preserve"> og efterfølgende levere data dertil.</w:t>
       </w:r>
     </w:p>
     <w:p>
@@ -3249,11 +3287,33 @@
           <w:b/>
         </w:rPr>
       </w:pPr>
+      <w:proofErr w:type="spellStart"/>
       <w:r>
         <w:rPr>
           <w:b/>
         </w:rPr>
-        <w:t>Subscriber: En eller flere enheder som ønsker at modtage data fra et given topic.</w:t>
+        <w:t>Subscriber</w:t>
+      </w:r>
+      <w:proofErr w:type="spellEnd"/>
+      <w:r>
+        <w:rPr>
+          <w:b/>
+        </w:rPr>
+        <w:t xml:space="preserve">: En eller flere enheder som ønsker at modtage data fra et given </w:t>
+      </w:r>
+      <w:proofErr w:type="spellStart"/>
+      <w:r>
+        <w:rPr>
+          <w:b/>
+        </w:rPr>
+        <w:t>topic</w:t>
+      </w:r>
+      <w:proofErr w:type="spellEnd"/>
+      <w:r>
+        <w:rPr>
+          <w:b/>
+        </w:rPr>
+        <w:t>.</w:t>
       </w:r>
     </w:p>
     <w:p>
@@ -3263,11 +3323,47 @@
           <w:b/>
         </w:rPr>
       </w:pPr>
+      <w:proofErr w:type="spellStart"/>
       <w:r>
         <w:rPr>
           <w:b/>
         </w:rPr>
-        <w:t>Topic: Et given emne som en eller flere subscribers kan modtage data via.</w:t>
+        <w:t>Topic</w:t>
+      </w:r>
+      <w:proofErr w:type="spellEnd"/>
+      <w:r>
+        <w:rPr>
+          <w:b/>
+        </w:rPr>
+        <w:t xml:space="preserve">: </w:t>
+      </w:r>
+      <w:proofErr w:type="gramStart"/>
+      <w:r>
+        <w:rPr>
+          <w:b/>
+        </w:rPr>
+        <w:t>Et given emne</w:t>
+      </w:r>
+      <w:proofErr w:type="gramEnd"/>
+      <w:r>
+        <w:rPr>
+          <w:b/>
+        </w:rPr>
+        <w:t xml:space="preserve"> som en eller flere </w:t>
+      </w:r>
+      <w:proofErr w:type="spellStart"/>
+      <w:r>
+        <w:rPr>
+          <w:b/>
+        </w:rPr>
+        <w:t>subscribers</w:t>
+      </w:r>
+      <w:proofErr w:type="spellEnd"/>
+      <w:r>
+        <w:rPr>
+          <w:b/>
+        </w:rPr>
+        <w:t xml:space="preserve"> kan modtage data via.</w:t>
       </w:r>
     </w:p>
     <w:p>
@@ -3278,7 +3374,35 @@
         <w:rPr>
           <w:b/>
         </w:rPr>
-        <w:t>QoS: Quality Of Service. Kan angives når en IOT enhed forbinder til en given MQTT broker.</w:t>
+        <w:t xml:space="preserve">QoS: </w:t>
+      </w:r>
+      <w:proofErr w:type="spellStart"/>
+      <w:r>
+        <w:rPr>
+          <w:b/>
+        </w:rPr>
+        <w:t>Quality</w:t>
+      </w:r>
+      <w:proofErr w:type="spellEnd"/>
+      <w:r>
+        <w:rPr>
+          <w:b/>
+        </w:rPr>
+        <w:t xml:space="preserve"> Of Service. Kan angives når en </w:t>
+      </w:r>
+      <w:proofErr w:type="gramStart"/>
+      <w:r>
+        <w:rPr>
+          <w:b/>
+        </w:rPr>
+        <w:t>IOT enhed</w:t>
+      </w:r>
+      <w:proofErr w:type="gramEnd"/>
+      <w:r>
+        <w:rPr>
+          <w:b/>
+        </w:rPr>
+        <w:t xml:space="preserve"> forbinder til en given MQTT broker.</w:t>
       </w:r>
     </w:p>
     <w:p>
@@ -3434,7 +3558,6 @@
             <w:pPr>
               <w:pStyle w:val="Overskrift2"/>
               <w:ind w:left="0" w:firstLine="0"/>
-              <w:outlineLvl w:val="1"/>
               <w:rPr>
                 <w:lang w:val="da-DK"/>
               </w:rPr>
@@ -3971,7 +4094,6 @@
             <w:pPr>
               <w:pStyle w:val="Overskrift2"/>
               <w:ind w:left="0" w:firstLine="0"/>
-              <w:outlineLvl w:val="1"/>
               <w:rPr>
                 <w:lang w:val="da-DK"/>
               </w:rPr>
@@ -4250,7 +4372,6 @@
             <w:pPr>
               <w:pStyle w:val="Overskrift2"/>
               <w:ind w:left="0" w:firstLine="0"/>
-              <w:outlineLvl w:val="1"/>
               <w:rPr>
                 <w:lang w:val="da-DK"/>
               </w:rPr>
@@ -4548,7 +4669,6 @@
               <w:rPr>
                 <w:b/>
               </w:rPr>
-              <w:lastRenderedPageBreak/>
               <w:t>Alternativt forløb</w:t>
             </w:r>
           </w:p>
@@ -4675,7 +4795,6 @@
             <w:pPr>
               <w:pStyle w:val="Overskrift2"/>
               <w:ind w:left="0" w:firstLine="0"/>
-              <w:outlineLvl w:val="1"/>
               <w:rPr>
                 <w:lang w:val="da-DK"/>
               </w:rPr>
@@ -4962,7 +5081,6 @@
             <w:pPr>
               <w:pStyle w:val="Overskrift2"/>
               <w:ind w:left="0" w:firstLine="0"/>
-              <w:outlineLvl w:val="1"/>
               <w:rPr>
                 <w:lang w:val="da-DK"/>
               </w:rPr>
@@ -5415,7 +5533,39 @@
           <w:sz w:val="22"/>
           <w:szCs w:val="22"/>
         </w:rPr>
-        <w:t xml:space="preserve"> oppetid er 99,99%, servicevindue mandag/onsdag/fredag imellem klokken 00.00 – 03.00. Der refereres til standard Mean Time Between Failures (MTBF) på alt hardware. </w:t>
+        <w:t xml:space="preserve"> oppetid er 99,99%, servicevindue mandag/onsdag/fredag imellem klokken 00.00 – 03.00. Der refereres til standard Mean Time </w:t>
+      </w:r>
+      <w:proofErr w:type="spellStart"/>
+      <w:r>
+        <w:rPr>
+          <w:sz w:val="22"/>
+          <w:szCs w:val="22"/>
+        </w:rPr>
+        <w:t>Between</w:t>
+      </w:r>
+      <w:proofErr w:type="spellEnd"/>
+      <w:r>
+        <w:rPr>
+          <w:sz w:val="22"/>
+          <w:szCs w:val="22"/>
+        </w:rPr>
+        <w:t xml:space="preserve"> </w:t>
+      </w:r>
+      <w:proofErr w:type="spellStart"/>
+      <w:r>
+        <w:rPr>
+          <w:sz w:val="22"/>
+          <w:szCs w:val="22"/>
+        </w:rPr>
+        <w:t>Failures</w:t>
+      </w:r>
+      <w:proofErr w:type="spellEnd"/>
+      <w:r>
+        <w:rPr>
+          <w:sz w:val="22"/>
+          <w:szCs w:val="22"/>
+        </w:rPr>
+        <w:t xml:space="preserve"> (MTBF) på alt hardware. </w:t>
       </w:r>
     </w:p>
     <w:p>
@@ -5458,7 +5608,23 @@
           <w:sz w:val="22"/>
           <w:szCs w:val="22"/>
         </w:rPr>
-        <w:t xml:space="preserve">Fuld backup at systemet og dets data Mean Time to Repair (MTTR) kan genskabes på </w:t>
+        <w:t xml:space="preserve">Fuld backup at systemet og dets data Mean Time to </w:t>
+      </w:r>
+      <w:proofErr w:type="spellStart"/>
+      <w:r>
+        <w:rPr>
+          <w:sz w:val="22"/>
+          <w:szCs w:val="22"/>
+        </w:rPr>
+        <w:t>Repair</w:t>
+      </w:r>
+      <w:proofErr w:type="spellEnd"/>
+      <w:r>
+        <w:rPr>
+          <w:sz w:val="22"/>
+          <w:szCs w:val="22"/>
+        </w:rPr>
+        <w:t xml:space="preserve"> (MTTR) kan genskabes på </w:t>
       </w:r>
       <w:r>
         <w:rPr>
@@ -5671,8 +5837,17 @@
           <w:sz w:val="22"/>
           <w:szCs w:val="22"/>
         </w:rPr>
-        <w:t>terface mellem IOT enheder</w:t>
-      </w:r>
+        <w:t xml:space="preserve">terface mellem </w:t>
+      </w:r>
+      <w:proofErr w:type="gramStart"/>
+      <w:r>
+        <w:rPr>
+          <w:sz w:val="22"/>
+          <w:szCs w:val="22"/>
+        </w:rPr>
+        <w:t>IOT enheder</w:t>
+      </w:r>
+      <w:proofErr w:type="gramEnd"/>
       <w:r>
         <w:rPr>
           <w:sz w:val="22"/>
@@ -6024,11 +6199,9 @@
       <w:r>
         <w:t>Design Constraints</w:t>
       </w:r>
-      <w:bookmarkStart w:id="57" w:name="_GoBack"/>
       <w:bookmarkEnd w:id="54"/>
       <w:bookmarkEnd w:id="55"/>
       <w:bookmarkEnd w:id="56"/>
-      <w:bookmarkEnd w:id="57"/>
     </w:p>
     <w:p>
       <w:pPr>
@@ -6041,14 +6214,14 @@
           <w:lang w:val="da-DK"/>
         </w:rPr>
       </w:pPr>
-      <w:bookmarkStart w:id="58" w:name="_Toc110416969"/>
+      <w:bookmarkStart w:id="57" w:name="_Toc110416969"/>
       <w:r>
         <w:rPr>
           <w:lang w:val="da-DK"/>
         </w:rPr>
         <w:t>Implementeringssprog</w:t>
       </w:r>
-      <w:bookmarkEnd w:id="58"/>
+      <w:bookmarkEnd w:id="57"/>
     </w:p>
     <w:p>
       <w:pPr>
@@ -6087,15 +6260,15 @@
         <w:spacing w:before="120" w:after="60" w:line="240" w:lineRule="atLeast"/>
         <w:ind w:left="720" w:hanging="720"/>
       </w:pPr>
-      <w:bookmarkStart w:id="59" w:name="_Toc456660596"/>
-      <w:bookmarkStart w:id="60" w:name="_Toc483806450"/>
-      <w:bookmarkStart w:id="61" w:name="_Toc110416970"/>
+      <w:bookmarkStart w:id="58" w:name="_Toc456660596"/>
+      <w:bookmarkStart w:id="59" w:name="_Toc483806450"/>
+      <w:bookmarkStart w:id="60" w:name="_Toc110416970"/>
       <w:r>
         <w:t>Interfaces</w:t>
       </w:r>
+      <w:bookmarkEnd w:id="58"/>
       <w:bookmarkEnd w:id="59"/>
       <w:bookmarkEnd w:id="60"/>
-      <w:bookmarkEnd w:id="61"/>
     </w:p>
     <w:p>
       <w:pPr>
@@ -6108,18 +6281,18 @@
           <w:lang w:val="da-DK"/>
         </w:rPr>
       </w:pPr>
-      <w:bookmarkStart w:id="62" w:name="_Toc456660598"/>
-      <w:bookmarkStart w:id="63" w:name="_Toc483806452"/>
-      <w:bookmarkStart w:id="64" w:name="_Toc110416971"/>
+      <w:bookmarkStart w:id="61" w:name="_Toc456660598"/>
+      <w:bookmarkStart w:id="62" w:name="_Toc483806452"/>
+      <w:bookmarkStart w:id="63" w:name="_Toc110416971"/>
       <w:r>
         <w:rPr>
           <w:lang w:val="da-DK"/>
         </w:rPr>
         <w:t>Hardware Interfaces</w:t>
       </w:r>
+      <w:bookmarkEnd w:id="61"/>
       <w:bookmarkEnd w:id="62"/>
       <w:bookmarkEnd w:id="63"/>
-      <w:bookmarkEnd w:id="64"/>
     </w:p>
     <w:p>
       <w:r>
@@ -6137,9 +6310,9 @@
           <w:lang w:val="da-DK"/>
         </w:rPr>
       </w:pPr>
-      <w:bookmarkStart w:id="65" w:name="_Toc456660600"/>
-      <w:bookmarkStart w:id="66" w:name="_Toc483806454"/>
-      <w:bookmarkStart w:id="67" w:name="_Toc110416972"/>
+      <w:bookmarkStart w:id="64" w:name="_Toc456660600"/>
+      <w:bookmarkStart w:id="65" w:name="_Toc483806454"/>
+      <w:bookmarkStart w:id="66" w:name="_Toc110416972"/>
       <w:r>
         <w:rPr>
           <w:lang w:val="da-DK"/>
@@ -6152,9 +6325,9 @@
         </w:rPr>
         <w:t xml:space="preserve"> Interfaces</w:t>
       </w:r>
+      <w:bookmarkEnd w:id="64"/>
       <w:bookmarkEnd w:id="65"/>
       <w:bookmarkEnd w:id="66"/>
-      <w:bookmarkEnd w:id="67"/>
     </w:p>
     <w:p>
       <w:pPr>
@@ -6162,14 +6335,14 @@
           <w:color w:val="FF0000"/>
         </w:rPr>
       </w:pPr>
-      <w:bookmarkStart w:id="68" w:name="_Toc456660601"/>
-      <w:bookmarkStart w:id="69" w:name="_Toc483806455"/>
+      <w:bookmarkStart w:id="67" w:name="_Toc456660601"/>
+      <w:bookmarkStart w:id="68" w:name="_Toc483806455"/>
       <w:r>
         <w:t>MQTT protokollen</w:t>
       </w:r>
     </w:p>
+    <w:bookmarkEnd w:id="67"/>
     <w:bookmarkEnd w:id="68"/>
-    <w:bookmarkEnd w:id="69"/>
     <w:p/>
     <w:sectPr>
       <w:footerReference w:type="default" r:id="rId11"/>
@@ -6185,7 +6358,7 @@
 </file>
 
 <file path=word/endnotes.xml><?xml version="1.0" encoding="utf-8"?>
-<w:endnotes xmlns:wpc="http://schemas.microsoft.com/office/word/2010/wordprocessingCanvas" xmlns:cx="http://schemas.microsoft.com/office/drawing/2014/chartex" xmlns:cx1="http://schemas.microsoft.com/office/drawing/2015/9/8/chartex" xmlns:mc="http://schemas.openxmlformats.org/markup-compatibility/2006" xmlns:o="urn:schemas-microsoft-com:office:office" xmlns:r="http://schemas.openxmlformats.org/officeDocument/2006/relationships" xmlns:m="http://schemas.openxmlformats.org/officeDocument/2006/math" xmlns:v="urn:schemas-microsoft-com:vml" xmlns:wp14="http://schemas.microsoft.com/office/word/2010/wordprocessingDrawing" xmlns:wp="http://schemas.openxmlformats.org/drawingml/2006/wordprocessingDrawing" xmlns:w10="urn:schemas-microsoft-com:office:word" xmlns:w="http://schemas.openxmlformats.org/wordprocessingml/2006/main" xmlns:w14="http://schemas.microsoft.com/office/word/2010/wordml" xmlns:w15="http://schemas.microsoft.com/office/word/2012/wordml" xmlns:w16se="http://schemas.microsoft.com/office/word/2015/wordml/symex" xmlns:wpg="http://schemas.microsoft.com/office/word/2010/wordprocessingGroup" xmlns:wpi="http://schemas.microsoft.com/office/word/2010/wordprocessingInk" xmlns:wne="http://schemas.microsoft.com/office/word/2006/wordml" xmlns:wps="http://schemas.microsoft.com/office/word/2010/wordprocessingShape" mc:Ignorable="w14 w15 w16se wp14">
+<w:endnotes xmlns:wpc="http://schemas.microsoft.com/office/word/2010/wordprocessingCanvas" xmlns:cx="http://schemas.microsoft.com/office/drawing/2014/chartex" xmlns:cx1="http://schemas.microsoft.com/office/drawing/2015/9/8/chartex" xmlns:cx2="http://schemas.microsoft.com/office/drawing/2015/10/21/chartex" xmlns:cx3="http://schemas.microsoft.com/office/drawing/2016/5/9/chartex" xmlns:cx4="http://schemas.microsoft.com/office/drawing/2016/5/10/chartex" xmlns:cx5="http://schemas.microsoft.com/office/drawing/2016/5/11/chartex" xmlns:cx6="http://schemas.microsoft.com/office/drawing/2016/5/12/chartex" xmlns:cx7="http://schemas.microsoft.com/office/drawing/2016/5/13/chartex" xmlns:cx8="http://schemas.microsoft.com/office/drawing/2016/5/14/chartex" xmlns:mc="http://schemas.openxmlformats.org/markup-compatibility/2006" xmlns:aink="http://schemas.microsoft.com/office/drawing/2016/ink" xmlns:am3d="http://schemas.microsoft.com/office/drawing/2017/model3d" xmlns:o="urn:schemas-microsoft-com:office:office" xmlns:oel="http://schemas.microsoft.com/office/2019/extlst" xmlns:r="http://schemas.openxmlformats.org/officeDocument/2006/relationships" xmlns:m="http://schemas.openxmlformats.org/officeDocument/2006/math" xmlns:v="urn:schemas-microsoft-com:vml" xmlns:wp14="http://schemas.microsoft.com/office/word/2010/wordprocessingDrawing" xmlns:wp="http://schemas.openxmlformats.org/drawingml/2006/wordprocessingDrawing" xmlns:w10="urn:schemas-microsoft-com:office:word" xmlns:w="http://schemas.openxmlformats.org/wordprocessingml/2006/main" xmlns:w14="http://schemas.microsoft.com/office/word/2010/wordml" xmlns:w15="http://schemas.microsoft.com/office/word/2012/wordml" xmlns:w16cex="http://schemas.microsoft.com/office/word/2018/wordml/cex" xmlns:w16cid="http://schemas.microsoft.com/office/word/2016/wordml/cid" xmlns:w16="http://schemas.microsoft.com/office/word/2018/wordml" xmlns:w16sdtdh="http://schemas.microsoft.com/office/word/2020/wordml/sdtdatahash" xmlns:w16se="http://schemas.microsoft.com/office/word/2015/wordml/symex" xmlns:wpg="http://schemas.microsoft.com/office/word/2010/wordprocessingGroup" xmlns:wpi="http://schemas.microsoft.com/office/word/2010/wordprocessingInk" xmlns:wne="http://schemas.microsoft.com/office/word/2006/wordml" xmlns:wps="http://schemas.microsoft.com/office/word/2010/wordprocessingShape" mc:Ignorable="w14 w15 w16se w16cid w16 w16cex w16sdtdh wp14">
   <w:endnote w:type="separator" w:id="-1">
     <w:p>
       <w:pPr>
@@ -6210,7 +6383,7 @@
 </file>
 
 <file path=word/footer1.xml><?xml version="1.0" encoding="utf-8"?>
-<w:ftr xmlns:wpc="http://schemas.microsoft.com/office/word/2010/wordprocessingCanvas" xmlns:cx="http://schemas.microsoft.com/office/drawing/2014/chartex" xmlns:cx1="http://schemas.microsoft.com/office/drawing/2015/9/8/chartex" xmlns:mc="http://schemas.openxmlformats.org/markup-compatibility/2006" xmlns:o="urn:schemas-microsoft-com:office:office" xmlns:r="http://schemas.openxmlformats.org/officeDocument/2006/relationships" xmlns:m="http://schemas.openxmlformats.org/officeDocument/2006/math" xmlns:v="urn:schemas-microsoft-com:vml" xmlns:wp14="http://schemas.microsoft.com/office/word/2010/wordprocessingDrawing" xmlns:wp="http://schemas.openxmlformats.org/drawingml/2006/wordprocessingDrawing" xmlns:w10="urn:schemas-microsoft-com:office:word" xmlns:w="http://schemas.openxmlformats.org/wordprocessingml/2006/main" xmlns:w14="http://schemas.microsoft.com/office/word/2010/wordml" xmlns:w15="http://schemas.microsoft.com/office/word/2012/wordml" xmlns:w16se="http://schemas.microsoft.com/office/word/2015/wordml/symex" xmlns:wpg="http://schemas.microsoft.com/office/word/2010/wordprocessingGroup" xmlns:wpi="http://schemas.microsoft.com/office/word/2010/wordprocessingInk" xmlns:wne="http://schemas.microsoft.com/office/word/2006/wordml" xmlns:wps="http://schemas.microsoft.com/office/word/2010/wordprocessingShape" mc:Ignorable="w14 w15 w16se wp14">
+<w:ftr xmlns:wpc="http://schemas.microsoft.com/office/word/2010/wordprocessingCanvas" xmlns:cx="http://schemas.microsoft.com/office/drawing/2014/chartex" xmlns:cx1="http://schemas.microsoft.com/office/drawing/2015/9/8/chartex" xmlns:cx2="http://schemas.microsoft.com/office/drawing/2015/10/21/chartex" xmlns:cx3="http://schemas.microsoft.com/office/drawing/2016/5/9/chartex" xmlns:cx4="http://schemas.microsoft.com/office/drawing/2016/5/10/chartex" xmlns:cx5="http://schemas.microsoft.com/office/drawing/2016/5/11/chartex" xmlns:cx6="http://schemas.microsoft.com/office/drawing/2016/5/12/chartex" xmlns:cx7="http://schemas.microsoft.com/office/drawing/2016/5/13/chartex" xmlns:cx8="http://schemas.microsoft.com/office/drawing/2016/5/14/chartex" xmlns:mc="http://schemas.openxmlformats.org/markup-compatibility/2006" xmlns:aink="http://schemas.microsoft.com/office/drawing/2016/ink" xmlns:am3d="http://schemas.microsoft.com/office/drawing/2017/model3d" xmlns:o="urn:schemas-microsoft-com:office:office" xmlns:oel="http://schemas.microsoft.com/office/2019/extlst" xmlns:r="http://schemas.openxmlformats.org/officeDocument/2006/relationships" xmlns:m="http://schemas.openxmlformats.org/officeDocument/2006/math" xmlns:v="urn:schemas-microsoft-com:vml" xmlns:wp14="http://schemas.microsoft.com/office/word/2010/wordprocessingDrawing" xmlns:wp="http://schemas.openxmlformats.org/drawingml/2006/wordprocessingDrawing" xmlns:w10="urn:schemas-microsoft-com:office:word" xmlns:w="http://schemas.openxmlformats.org/wordprocessingml/2006/main" xmlns:w14="http://schemas.microsoft.com/office/word/2010/wordml" xmlns:w15="http://schemas.microsoft.com/office/word/2012/wordml" xmlns:w16cex="http://schemas.microsoft.com/office/word/2018/wordml/cex" xmlns:w16cid="http://schemas.microsoft.com/office/word/2016/wordml/cid" xmlns:w16="http://schemas.microsoft.com/office/word/2018/wordml" xmlns:w16sdtdh="http://schemas.microsoft.com/office/word/2020/wordml/sdtdatahash" xmlns:w16se="http://schemas.microsoft.com/office/word/2015/wordml/symex" xmlns:wpg="http://schemas.microsoft.com/office/word/2010/wordprocessingGroup" xmlns:wpi="http://schemas.microsoft.com/office/word/2010/wordprocessingInk" xmlns:wne="http://schemas.microsoft.com/office/word/2006/wordml" xmlns:wps="http://schemas.microsoft.com/office/word/2010/wordprocessingShape" mc:Ignorable="w14 w15 w16se w16cid w16 w16cex w16sdtdh wp14">
   <w:sdt>
     <w:sdtPr>
       <w:id w:val="-87313841"/>
@@ -6275,7 +6448,7 @@
 </file>
 
 <file path=word/footnotes.xml><?xml version="1.0" encoding="utf-8"?>
-<w:footnotes xmlns:wpc="http://schemas.microsoft.com/office/word/2010/wordprocessingCanvas" xmlns:cx="http://schemas.microsoft.com/office/drawing/2014/chartex" xmlns:cx1="http://schemas.microsoft.com/office/drawing/2015/9/8/chartex" xmlns:mc="http://schemas.openxmlformats.org/markup-compatibility/2006" xmlns:o="urn:schemas-microsoft-com:office:office" xmlns:r="http://schemas.openxmlformats.org/officeDocument/2006/relationships" xmlns:m="http://schemas.openxmlformats.org/officeDocument/2006/math" xmlns:v="urn:schemas-microsoft-com:vml" xmlns:wp14="http://schemas.microsoft.com/office/word/2010/wordprocessingDrawing" xmlns:wp="http://schemas.openxmlformats.org/drawingml/2006/wordprocessingDrawing" xmlns:w10="urn:schemas-microsoft-com:office:word" xmlns:w="http://schemas.openxmlformats.org/wordprocessingml/2006/main" xmlns:w14="http://schemas.microsoft.com/office/word/2010/wordml" xmlns:w15="http://schemas.microsoft.com/office/word/2012/wordml" xmlns:w16se="http://schemas.microsoft.com/office/word/2015/wordml/symex" xmlns:wpg="http://schemas.microsoft.com/office/word/2010/wordprocessingGroup" xmlns:wpi="http://schemas.microsoft.com/office/word/2010/wordprocessingInk" xmlns:wne="http://schemas.microsoft.com/office/word/2006/wordml" xmlns:wps="http://schemas.microsoft.com/office/word/2010/wordprocessingShape" mc:Ignorable="w14 w15 w16se wp14">
+<w:footnotes xmlns:wpc="http://schemas.microsoft.com/office/word/2010/wordprocessingCanvas" xmlns:cx="http://schemas.microsoft.com/office/drawing/2014/chartex" xmlns:cx1="http://schemas.microsoft.com/office/drawing/2015/9/8/chartex" xmlns:cx2="http://schemas.microsoft.com/office/drawing/2015/10/21/chartex" xmlns:cx3="http://schemas.microsoft.com/office/drawing/2016/5/9/chartex" xmlns:cx4="http://schemas.microsoft.com/office/drawing/2016/5/10/chartex" xmlns:cx5="http://schemas.microsoft.com/office/drawing/2016/5/11/chartex" xmlns:cx6="http://schemas.microsoft.com/office/drawing/2016/5/12/chartex" xmlns:cx7="http://schemas.microsoft.com/office/drawing/2016/5/13/chartex" xmlns:cx8="http://schemas.microsoft.com/office/drawing/2016/5/14/chartex" xmlns:mc="http://schemas.openxmlformats.org/markup-compatibility/2006" xmlns:aink="http://schemas.microsoft.com/office/drawing/2016/ink" xmlns:am3d="http://schemas.microsoft.com/office/drawing/2017/model3d" xmlns:o="urn:schemas-microsoft-com:office:office" xmlns:oel="http://schemas.microsoft.com/office/2019/extlst" xmlns:r="http://schemas.openxmlformats.org/officeDocument/2006/relationships" xmlns:m="http://schemas.openxmlformats.org/officeDocument/2006/math" xmlns:v="urn:schemas-microsoft-com:vml" xmlns:wp14="http://schemas.microsoft.com/office/word/2010/wordprocessingDrawing" xmlns:wp="http://schemas.openxmlformats.org/drawingml/2006/wordprocessingDrawing" xmlns:w10="urn:schemas-microsoft-com:office:word" xmlns:w="http://schemas.openxmlformats.org/wordprocessingml/2006/main" xmlns:w14="http://schemas.microsoft.com/office/word/2010/wordml" xmlns:w15="http://schemas.microsoft.com/office/word/2012/wordml" xmlns:w16cex="http://schemas.microsoft.com/office/word/2018/wordml/cex" xmlns:w16cid="http://schemas.microsoft.com/office/word/2016/wordml/cid" xmlns:w16="http://schemas.microsoft.com/office/word/2018/wordml" xmlns:w16sdtdh="http://schemas.microsoft.com/office/word/2020/wordml/sdtdatahash" xmlns:w16se="http://schemas.microsoft.com/office/word/2015/wordml/symex" xmlns:wpg="http://schemas.microsoft.com/office/word/2010/wordprocessingGroup" xmlns:wpi="http://schemas.microsoft.com/office/word/2010/wordprocessingInk" xmlns:wne="http://schemas.microsoft.com/office/word/2006/wordml" xmlns:wps="http://schemas.microsoft.com/office/word/2010/wordprocessingShape" mc:Ignorable="w14 w15 w16se w16cid w16 w16cex w16sdtdh wp14">
   <w:footnote w:type="separator" w:id="-1">
     <w:p>
       <w:pPr>
@@ -6300,7 +6473,7 @@
 </file>
 
 <file path=word/numbering.xml><?xml version="1.0" encoding="utf-8"?>
-<w:numbering xmlns:wpc="http://schemas.microsoft.com/office/word/2010/wordprocessingCanvas" xmlns:cx="http://schemas.microsoft.com/office/drawing/2014/chartex" xmlns:cx1="http://schemas.microsoft.com/office/drawing/2015/9/8/chartex" xmlns:mc="http://schemas.openxmlformats.org/markup-compatibility/2006" xmlns:o="urn:schemas-microsoft-com:office:office" xmlns:r="http://schemas.openxmlformats.org/officeDocument/2006/relationships" xmlns:m="http://schemas.openxmlformats.org/officeDocument/2006/math" xmlns:v="urn:schemas-microsoft-com:vml" xmlns:wp14="http://schemas.microsoft.com/office/word/2010/wordprocessingDrawing" xmlns:wp="http://schemas.openxmlformats.org/drawingml/2006/wordprocessingDrawing" xmlns:w10="urn:schemas-microsoft-com:office:word" xmlns:w="http://schemas.openxmlformats.org/wordprocessingml/2006/main" xmlns:w14="http://schemas.microsoft.com/office/word/2010/wordml" xmlns:w15="http://schemas.microsoft.com/office/word/2012/wordml" xmlns:w16se="http://schemas.microsoft.com/office/word/2015/wordml/symex" xmlns:wpg="http://schemas.microsoft.com/office/word/2010/wordprocessingGroup" xmlns:wpi="http://schemas.microsoft.com/office/word/2010/wordprocessingInk" xmlns:wne="http://schemas.microsoft.com/office/word/2006/wordml" xmlns:wps="http://schemas.microsoft.com/office/word/2010/wordprocessingShape" mc:Ignorable="w14 w15 w16se wp14">
+<w:numbering xmlns:wpc="http://schemas.microsoft.com/office/word/2010/wordprocessingCanvas" xmlns:cx="http://schemas.microsoft.com/office/drawing/2014/chartex" xmlns:cx1="http://schemas.microsoft.com/office/drawing/2015/9/8/chartex" xmlns:cx2="http://schemas.microsoft.com/office/drawing/2015/10/21/chartex" xmlns:cx3="http://schemas.microsoft.com/office/drawing/2016/5/9/chartex" xmlns:cx4="http://schemas.microsoft.com/office/drawing/2016/5/10/chartex" xmlns:cx5="http://schemas.microsoft.com/office/drawing/2016/5/11/chartex" xmlns:cx6="http://schemas.microsoft.com/office/drawing/2016/5/12/chartex" xmlns:cx7="http://schemas.microsoft.com/office/drawing/2016/5/13/chartex" xmlns:cx8="http://schemas.microsoft.com/office/drawing/2016/5/14/chartex" xmlns:mc="http://schemas.openxmlformats.org/markup-compatibility/2006" xmlns:aink="http://schemas.microsoft.com/office/drawing/2016/ink" xmlns:am3d="http://schemas.microsoft.com/office/drawing/2017/model3d" xmlns:o="urn:schemas-microsoft-com:office:office" xmlns:oel="http://schemas.microsoft.com/office/2019/extlst" xmlns:r="http://schemas.openxmlformats.org/officeDocument/2006/relationships" xmlns:m="http://schemas.openxmlformats.org/officeDocument/2006/math" xmlns:v="urn:schemas-microsoft-com:vml" xmlns:wp14="http://schemas.microsoft.com/office/word/2010/wordprocessingDrawing" xmlns:wp="http://schemas.openxmlformats.org/drawingml/2006/wordprocessingDrawing" xmlns:w10="urn:schemas-microsoft-com:office:word" xmlns:w="http://schemas.openxmlformats.org/wordprocessingml/2006/main" xmlns:w14="http://schemas.microsoft.com/office/word/2010/wordml" xmlns:w15="http://schemas.microsoft.com/office/word/2012/wordml" xmlns:w16cex="http://schemas.microsoft.com/office/word/2018/wordml/cex" xmlns:w16cid="http://schemas.microsoft.com/office/word/2016/wordml/cid" xmlns:w16="http://schemas.microsoft.com/office/word/2018/wordml" xmlns:w16sdtdh="http://schemas.microsoft.com/office/word/2020/wordml/sdtdatahash" xmlns:w16se="http://schemas.microsoft.com/office/word/2015/wordml/symex" xmlns:wpg="http://schemas.microsoft.com/office/word/2010/wordprocessingGroup" xmlns:wpi="http://schemas.microsoft.com/office/word/2010/wordprocessingInk" xmlns:wne="http://schemas.microsoft.com/office/word/2006/wordml" xmlns:wps="http://schemas.microsoft.com/office/word/2010/wordprocessingShape" mc:Ignorable="w14 w15 w16se w16cid w16 w16cex w16sdtdh wp14">
   <w:abstractNum w:abstractNumId="0" w15:restartNumberingAfterBreak="0">
     <w:nsid w:val="FFFFFFFB"/>
     <w:multiLevelType w:val="multilevel"/>
@@ -7195,10 +7368,10 @@
       </w:pPr>
     </w:lvl>
   </w:abstractNum>
-  <w:num w:numId="1">
+  <w:num w:numId="1" w16cid:durableId="2080203224">
     <w:abstractNumId w:val="0"/>
   </w:num>
-  <w:num w:numId="2">
+  <w:num w:numId="2" w16cid:durableId="1111438979">
     <w:abstractNumId w:val="1"/>
     <w:lvlOverride w:ilvl="0">
       <w:lvl w:ilvl="0">
@@ -7216,38 +7389,38 @@
       </w:lvl>
     </w:lvlOverride>
   </w:num>
-  <w:num w:numId="3">
+  <w:num w:numId="3" w16cid:durableId="752316526">
     <w:abstractNumId w:val="2"/>
   </w:num>
-  <w:num w:numId="4">
+  <w:num w:numId="4" w16cid:durableId="2094818819">
     <w:abstractNumId w:val="4"/>
   </w:num>
-  <w:num w:numId="5">
+  <w:num w:numId="5" w16cid:durableId="212234096">
     <w:abstractNumId w:val="9"/>
   </w:num>
-  <w:num w:numId="6">
+  <w:num w:numId="6" w16cid:durableId="19551846">
     <w:abstractNumId w:val="10"/>
   </w:num>
-  <w:num w:numId="7">
+  <w:num w:numId="7" w16cid:durableId="1985769901">
     <w:abstractNumId w:val="5"/>
   </w:num>
-  <w:num w:numId="8">
+  <w:num w:numId="8" w16cid:durableId="1203714190">
     <w:abstractNumId w:val="8"/>
   </w:num>
-  <w:num w:numId="9">
+  <w:num w:numId="9" w16cid:durableId="677578153">
     <w:abstractNumId w:val="3"/>
   </w:num>
-  <w:num w:numId="10">
+  <w:num w:numId="10" w16cid:durableId="56976091">
     <w:abstractNumId w:val="6"/>
   </w:num>
-  <w:num w:numId="11">
+  <w:num w:numId="11" w16cid:durableId="1512068607">
     <w:abstractNumId w:val="7"/>
   </w:num>
 </w:numbering>
 </file>
 
 <file path=word/styles.xml><?xml version="1.0" encoding="utf-8"?>
-<w:styles xmlns:mc="http://schemas.openxmlformats.org/markup-compatibility/2006" xmlns:r="http://schemas.openxmlformats.org/officeDocument/2006/relationships" xmlns:w="http://schemas.openxmlformats.org/wordprocessingml/2006/main" xmlns:w14="http://schemas.microsoft.com/office/word/2010/wordml" xmlns:w15="http://schemas.microsoft.com/office/word/2012/wordml" xmlns:w16se="http://schemas.microsoft.com/office/word/2015/wordml/symex" mc:Ignorable="w14 w15 w16se">
+<w:styles xmlns:mc="http://schemas.openxmlformats.org/markup-compatibility/2006" xmlns:r="http://schemas.openxmlformats.org/officeDocument/2006/relationships" xmlns:w="http://schemas.openxmlformats.org/wordprocessingml/2006/main" xmlns:w14="http://schemas.microsoft.com/office/word/2010/wordml" xmlns:w15="http://schemas.microsoft.com/office/word/2012/wordml" xmlns:w16cex="http://schemas.microsoft.com/office/word/2018/wordml/cex" xmlns:w16cid="http://schemas.microsoft.com/office/word/2016/wordml/cid" xmlns:w16="http://schemas.microsoft.com/office/word/2018/wordml" xmlns:w16sdtdh="http://schemas.microsoft.com/office/word/2020/wordml/sdtdatahash" xmlns:w16se="http://schemas.microsoft.com/office/word/2015/wordml/symex" mc:Ignorable="w14 w15 w16se w16cid w16 w16cex w16sdtdh">
   <w:docDefaults>
     <w:rPrDefault>
       <w:rPr>
@@ -7263,7 +7436,7 @@
       </w:pPr>
     </w:pPrDefault>
   </w:docDefaults>
-  <w:latentStyles w:defLockedState="0" w:defUIPriority="99" w:defSemiHidden="0" w:defUnhideWhenUsed="0" w:defQFormat="0" w:count="371">
+  <w:latentStyles w:defLockedState="0" w:defUIPriority="99" w:defSemiHidden="0" w:defUnhideWhenUsed="0" w:defQFormat="0" w:count="376">
     <w:lsdException w:name="Normal" w:uiPriority="0" w:qFormat="1"/>
     <w:lsdException w:name="heading 1" w:uiPriority="0" w:qFormat="1"/>
     <w:lsdException w:name="heading 2" w:semiHidden="1" w:uiPriority="0" w:unhideWhenUsed="1" w:qFormat="1"/>
@@ -7635,6 +7808,11 @@
     <w:lsdException w:name="List Table 5 Dark Accent 6" w:uiPriority="50"/>
     <w:lsdException w:name="List Table 6 Colorful Accent 6" w:uiPriority="51"/>
     <w:lsdException w:name="List Table 7 Colorful Accent 6" w:uiPriority="52"/>
+    <w:lsdException w:name="Mention" w:semiHidden="1" w:unhideWhenUsed="1"/>
+    <w:lsdException w:name="Smart Hyperlink" w:semiHidden="1" w:unhideWhenUsed="1"/>
+    <w:lsdException w:name="Hashtag" w:semiHidden="1" w:unhideWhenUsed="1"/>
+    <w:lsdException w:name="Unresolved Mention" w:semiHidden="1" w:unhideWhenUsed="1"/>
+    <w:lsdException w:name="Smart Link" w:semiHidden="1" w:unhideWhenUsed="1"/>
   </w:latentStyles>
   <w:style w:type="paragraph" w:default="1" w:styleId="Normal">
     <w:name w:val="Normal"/>
@@ -8498,6 +8676,25 @@
 </file>
 
 <file path=customXml/item1.xml><?xml version="1.0" encoding="utf-8"?>
+<b:Sources xmlns:b="http://schemas.openxmlformats.org/officeDocument/2006/bibliography" xmlns="http://schemas.openxmlformats.org/officeDocument/2006/bibliography" SelectedStyle="\APASixthEditionOfficeOnline.xsl" StyleName="APA" Version="6"/>
+</file>
+
+<file path=customXml/item2.xml><?xml version="1.0" encoding="utf-8"?>
+<p:properties xmlns:p="http://schemas.microsoft.com/office/2006/metadata/properties" xmlns:xsi="http://www.w3.org/2001/XMLSchema-instance" xmlns:pc="http://schemas.microsoft.com/office/infopath/2007/PartnerControls">
+  <documentManagement/>
+</p:properties>
+</file>
+
+<file path=customXml/item3.xml><?xml version="1.0" encoding="utf-8"?>
+<?mso-contentType ?>
+<FormTemplates xmlns="http://schemas.microsoft.com/sharepoint/v3/contenttype/forms">
+  <Display>DocumentLibraryForm</Display>
+  <Edit>DocumentLibraryForm</Edit>
+  <New>DocumentLibraryForm</New>
+</FormTemplates>
+</file>
+
+<file path=customXml/item4.xml><?xml version="1.0" encoding="utf-8"?>
 <ct:contentTypeSchema xmlns:ct="http://schemas.microsoft.com/office/2006/metadata/contentType" xmlns:ma="http://schemas.microsoft.com/office/2006/metadata/properties/metaAttributes" ct:_="" ma:_="" ma:contentTypeName="Dokument" ma:contentTypeID="0x010100F68AAA1F8FD38147B6CFE908DBE84066" ma:contentTypeVersion="13" ma:contentTypeDescription="Opret et nyt dokument." ma:contentTypeScope="" ma:versionID="c41dffba334b6c8d57ae85e68f3657d1">
   <xsd:schema xmlns:xsd="http://www.w3.org/2001/XMLSchema" xmlns:xs="http://www.w3.org/2001/XMLSchema" xmlns:p="http://schemas.microsoft.com/office/2006/metadata/properties" xmlns:ns3="8e92d7f8-41d8-4b15-8f4a-e68711a6cc8a" xmlns:ns4="6355ee7d-c9dc-4d11-8757-59cc561733e7" targetNamespace="http://schemas.microsoft.com/office/2006/metadata/properties" ma:root="true" ma:fieldsID="4b8d4a845440f51dc38075f5ccd49f84" ns3:_="" ns4:_="">
     <xsd:import namespace="8e92d7f8-41d8-4b15-8f4a-e68711a6cc8a"/>
@@ -8720,26 +8917,32 @@
 </ct:contentTypeSchema>
 </file>
 
-<file path=customXml/item2.xml><?xml version="1.0" encoding="utf-8"?>
-<?mso-contentType ?>
-<FormTemplates xmlns="http://schemas.microsoft.com/sharepoint/v3/contenttype/forms">
-  <Display>DocumentLibraryForm</Display>
-  <Edit>DocumentLibraryForm</Edit>
-  <New>DocumentLibraryForm</New>
-</FormTemplates>
+<file path=customXml/itemProps1.xml><?xml version="1.0" encoding="utf-8"?>
+<ds:datastoreItem xmlns:ds="http://schemas.openxmlformats.org/officeDocument/2006/customXml" ds:itemID="{6D21D7EB-4A52-4B39-941B-74464C3D95E0}">
+  <ds:schemaRefs>
+    <ds:schemaRef ds:uri="http://schemas.openxmlformats.org/officeDocument/2006/bibliography"/>
+  </ds:schemaRefs>
+</ds:datastoreItem>
 </file>
 
-<file path=customXml/item3.xml><?xml version="1.0" encoding="utf-8"?>
-<p:properties xmlns:p="http://schemas.microsoft.com/office/2006/metadata/properties" xmlns:xsi="http://www.w3.org/2001/XMLSchema-instance" xmlns:pc="http://schemas.microsoft.com/office/infopath/2007/PartnerControls">
-  <documentManagement/>
-</p:properties>
+<file path=customXml/itemProps2.xml><?xml version="1.0" encoding="utf-8"?>
+<ds:datastoreItem xmlns:ds="http://schemas.openxmlformats.org/officeDocument/2006/customXml" ds:itemID="{6296C9DD-D121-487A-B913-98E9140BDE32}">
+  <ds:schemaRefs>
+    <ds:schemaRef ds:uri="http://schemas.microsoft.com/office/2006/metadata/properties"/>
+    <ds:schemaRef ds:uri="http://schemas.microsoft.com/office/infopath/2007/PartnerControls"/>
+  </ds:schemaRefs>
+</ds:datastoreItem>
 </file>
 
-<file path=customXml/item4.xml><?xml version="1.0" encoding="utf-8"?>
-<b:Sources xmlns:b="http://schemas.openxmlformats.org/officeDocument/2006/bibliography" xmlns="http://schemas.openxmlformats.org/officeDocument/2006/bibliography" SelectedStyle="\APASixthEditionOfficeOnline.xsl" StyleName="APA" Version="6"/>
+<file path=customXml/itemProps3.xml><?xml version="1.0" encoding="utf-8"?>
+<ds:datastoreItem xmlns:ds="http://schemas.openxmlformats.org/officeDocument/2006/customXml" ds:itemID="{79406047-A425-4B15-8C7D-9C5833AB5E0B}">
+  <ds:schemaRefs>
+    <ds:schemaRef ds:uri="http://schemas.microsoft.com/sharepoint/v3/contenttype/forms"/>
+  </ds:schemaRefs>
+</ds:datastoreItem>
 </file>
 
-<file path=customXml/itemProps1.xml><?xml version="1.0" encoding="utf-8"?>
+<file path=customXml/itemProps4.xml><?xml version="1.0" encoding="utf-8"?>
 <ds:datastoreItem xmlns:ds="http://schemas.openxmlformats.org/officeDocument/2006/customXml" ds:itemID="{E84ABB51-3982-43FA-8ADC-DB7E0ACFB0F0}">
   <ds:schemaRefs>
     <ds:schemaRef ds:uri="http://schemas.microsoft.com/office/2006/metadata/contentType"/>
@@ -8756,37 +8959,4 @@
     <ds:schemaRef ds:uri="http://schemas.microsoft.com/internal/obd"/>
   </ds:schemaRefs>
 </ds:datastoreItem>
-</file>
-
-<file path=customXml/itemProps2.xml><?xml version="1.0" encoding="utf-8"?>
-<ds:datastoreItem xmlns:ds="http://schemas.openxmlformats.org/officeDocument/2006/customXml" ds:itemID="{79406047-A425-4B15-8C7D-9C5833AB5E0B}">
-  <ds:schemaRefs>
-    <ds:schemaRef ds:uri="http://schemas.microsoft.com/sharepoint/v3/contenttype/forms"/>
-  </ds:schemaRefs>
-</ds:datastoreItem>
-</file>
-
-<file path=customXml/itemProps3.xml><?xml version="1.0" encoding="utf-8"?>
-<ds:datastoreItem xmlns:ds="http://schemas.openxmlformats.org/officeDocument/2006/customXml" ds:itemID="{6296C9DD-D121-487A-B913-98E9140BDE32}">
-  <ds:schemaRefs>
-    <ds:schemaRef ds:uri="http://purl.org/dc/terms/"/>
-    <ds:schemaRef ds:uri="http://schemas.openxmlformats.org/package/2006/metadata/core-properties"/>
-    <ds:schemaRef ds:uri="http://purl.org/dc/dcmitype/"/>
-    <ds:schemaRef ds:uri="http://schemas.microsoft.com/office/infopath/2007/PartnerControls"/>
-    <ds:schemaRef ds:uri="http://schemas.microsoft.com/office/2006/documentManagement/types"/>
-    <ds:schemaRef ds:uri="http://schemas.microsoft.com/office/2006/metadata/properties"/>
-    <ds:schemaRef ds:uri="http://purl.org/dc/elements/1.1/"/>
-    <ds:schemaRef ds:uri="8e92d7f8-41d8-4b15-8f4a-e68711a6cc8a"/>
-    <ds:schemaRef ds:uri="6355ee7d-c9dc-4d11-8757-59cc561733e7"/>
-    <ds:schemaRef ds:uri="http://www.w3.org/XML/1998/namespace"/>
-  </ds:schemaRefs>
-</ds:datastoreItem>
-</file>
-
-<file path=customXml/itemProps4.xml><?xml version="1.0" encoding="utf-8"?>
-<ds:datastoreItem xmlns:ds="http://schemas.openxmlformats.org/officeDocument/2006/customXml" ds:itemID="{6D21D7EB-4A52-4B39-941B-74464C3D95E0}">
-  <ds:schemaRefs>
-    <ds:schemaRef ds:uri="http://schemas.openxmlformats.org/officeDocument/2006/bibliography"/>
-  </ds:schemaRefs>
-</ds:datastoreItem>
 </file>
</xml_diff>

<commit_message>
Quick implementation of Connack
</commit_message>
<xml_diff>
--- a/Docs/FURPS - MQTT Broker.docx
+++ b/Docs/FURPS - MQTT Broker.docx
@@ -2,16 +2,16 @@
 <file path=word/document.xml><?xml version="1.0" encoding="utf-8"?>
 <w:document xmlns:wpc="http://schemas.microsoft.com/office/word/2010/wordprocessingCanvas" xmlns:cx="http://schemas.microsoft.com/office/drawing/2014/chartex" xmlns:cx1="http://schemas.microsoft.com/office/drawing/2015/9/8/chartex" xmlns:cx2="http://schemas.microsoft.com/office/drawing/2015/10/21/chartex" xmlns:cx3="http://schemas.microsoft.com/office/drawing/2016/5/9/chartex" xmlns:cx4="http://schemas.microsoft.com/office/drawing/2016/5/10/chartex" xmlns:cx5="http://schemas.microsoft.com/office/drawing/2016/5/11/chartex" xmlns:cx6="http://schemas.microsoft.com/office/drawing/2016/5/12/chartex" xmlns:cx7="http://schemas.microsoft.com/office/drawing/2016/5/13/chartex" xmlns:cx8="http://schemas.microsoft.com/office/drawing/2016/5/14/chartex" xmlns:mc="http://schemas.openxmlformats.org/markup-compatibility/2006" xmlns:aink="http://schemas.microsoft.com/office/drawing/2016/ink" xmlns:am3d="http://schemas.microsoft.com/office/drawing/2017/model3d" xmlns:o="urn:schemas-microsoft-com:office:office" xmlns:oel="http://schemas.microsoft.com/office/2019/extlst" xmlns:r="http://schemas.openxmlformats.org/officeDocument/2006/relationships" xmlns:m="http://schemas.openxmlformats.org/officeDocument/2006/math" xmlns:v="urn:schemas-microsoft-com:vml" xmlns:wp14="http://schemas.microsoft.com/office/word/2010/wordprocessingDrawing" xmlns:wp="http://schemas.openxmlformats.org/drawingml/2006/wordprocessingDrawing" xmlns:w10="urn:schemas-microsoft-com:office:word" xmlns:w="http://schemas.openxmlformats.org/wordprocessingml/2006/main" xmlns:w14="http://schemas.microsoft.com/office/word/2010/wordml" xmlns:w15="http://schemas.microsoft.com/office/word/2012/wordml" xmlns:w16cex="http://schemas.microsoft.com/office/word/2018/wordml/cex" xmlns:w16cid="http://schemas.microsoft.com/office/word/2016/wordml/cid" xmlns:w16="http://schemas.microsoft.com/office/word/2018/wordml" xmlns:w16sdtdh="http://schemas.microsoft.com/office/word/2020/wordml/sdtdatahash" xmlns:w16se="http://schemas.microsoft.com/office/word/2015/wordml/symex" xmlns:wpg="http://schemas.microsoft.com/office/word/2010/wordprocessingGroup" xmlns:wpi="http://schemas.microsoft.com/office/word/2010/wordprocessingInk" xmlns:wne="http://schemas.microsoft.com/office/word/2006/wordml" xmlns:wps="http://schemas.microsoft.com/office/word/2010/wordprocessingShape" mc:Ignorable="w14 w15 w16se w16cid w16 w16cex w16sdtdh wp14">
   <w:body>
-    <w:sdt>
-      <w:sdtPr>
-        <w:id w:val="-418721318"/>
-        <w:docPartObj>
-          <w:docPartGallery w:val="Cover Pages"/>
-          <w:docPartUnique/>
-        </w:docPartObj>
-      </w:sdtPr>
-      <w:sdtContent>
-        <w:p>
+    <w:p>
+      <w:sdt>
+        <w:sdtPr>
+          <w:id w:val="-418721318"/>
+          <w:docPartObj>
+            <w:docPartGallery w:val="Cover Pages"/>
+            <w:docPartUnique/>
+          </w:docPartObj>
+        </w:sdtPr>
+        <w:sdtContent>
           <w:r>
             <w:rPr>
               <w:color w:val="FFFFFF" w:themeColor="background1"/>
@@ -509,9 +509,9 @@
           <w:r>
             <w:br w:type="page"/>
           </w:r>
-        </w:p>
-      </w:sdtContent>
-    </w:sdt>
+        </w:sdtContent>
+      </w:sdt>
+    </w:p>
     <w:sdt>
       <w:sdtPr>
         <w:rPr>
@@ -4669,6 +4669,7 @@
               <w:rPr>
                 <w:b/>
               </w:rPr>
+              <w:lastRenderedPageBreak/>
               <w:t>Alternativt forløb</w:t>
             </w:r>
           </w:p>
@@ -8676,25 +8677,16 @@
 </file>
 
 <file path=customXml/item1.xml><?xml version="1.0" encoding="utf-8"?>
-<b:Sources xmlns:b="http://schemas.openxmlformats.org/officeDocument/2006/bibliography" xmlns="http://schemas.openxmlformats.org/officeDocument/2006/bibliography" SelectedStyle="\APASixthEditionOfficeOnline.xsl" StyleName="APA" Version="6"/>
-</file>
-
-<file path=customXml/item2.xml><?xml version="1.0" encoding="utf-8"?>
 <p:properties xmlns:p="http://schemas.microsoft.com/office/2006/metadata/properties" xmlns:xsi="http://www.w3.org/2001/XMLSchema-instance" xmlns:pc="http://schemas.microsoft.com/office/infopath/2007/PartnerControls">
   <documentManagement/>
 </p:properties>
 </file>
 
-<file path=customXml/item3.xml><?xml version="1.0" encoding="utf-8"?>
-<?mso-contentType ?>
-<FormTemplates xmlns="http://schemas.microsoft.com/sharepoint/v3/contenttype/forms">
-  <Display>DocumentLibraryForm</Display>
-  <Edit>DocumentLibraryForm</Edit>
-  <New>DocumentLibraryForm</New>
-</FormTemplates>
+<file path=customXml/item2.xml><?xml version="1.0" encoding="utf-8"?>
+<b:Sources xmlns:b="http://schemas.openxmlformats.org/officeDocument/2006/bibliography" xmlns="http://schemas.openxmlformats.org/officeDocument/2006/bibliography" SelectedStyle="\APASixthEditionOfficeOnline.xsl" StyleName="APA" Version="6"/>
 </file>
 
-<file path=customXml/item4.xml><?xml version="1.0" encoding="utf-8"?>
+<file path=customXml/item3.xml><?xml version="1.0" encoding="utf-8"?>
 <ct:contentTypeSchema xmlns:ct="http://schemas.microsoft.com/office/2006/metadata/contentType" xmlns:ma="http://schemas.microsoft.com/office/2006/metadata/properties/metaAttributes" ct:_="" ma:_="" ma:contentTypeName="Dokument" ma:contentTypeID="0x010100F68AAA1F8FD38147B6CFE908DBE84066" ma:contentTypeVersion="13" ma:contentTypeDescription="Opret et nyt dokument." ma:contentTypeScope="" ma:versionID="c41dffba334b6c8d57ae85e68f3657d1">
   <xsd:schema xmlns:xsd="http://www.w3.org/2001/XMLSchema" xmlns:xs="http://www.w3.org/2001/XMLSchema" xmlns:p="http://schemas.microsoft.com/office/2006/metadata/properties" xmlns:ns3="8e92d7f8-41d8-4b15-8f4a-e68711a6cc8a" xmlns:ns4="6355ee7d-c9dc-4d11-8757-59cc561733e7" targetNamespace="http://schemas.microsoft.com/office/2006/metadata/properties" ma:root="true" ma:fieldsID="4b8d4a845440f51dc38075f5ccd49f84" ns3:_="" ns4:_="">
     <xsd:import namespace="8e92d7f8-41d8-4b15-8f4a-e68711a6cc8a"/>
@@ -8917,15 +8909,16 @@
 </ct:contentTypeSchema>
 </file>
 
-<file path=customXml/itemProps1.xml><?xml version="1.0" encoding="utf-8"?>
-<ds:datastoreItem xmlns:ds="http://schemas.openxmlformats.org/officeDocument/2006/customXml" ds:itemID="{6D21D7EB-4A52-4B39-941B-74464C3D95E0}">
-  <ds:schemaRefs>
-    <ds:schemaRef ds:uri="http://schemas.openxmlformats.org/officeDocument/2006/bibliography"/>
-  </ds:schemaRefs>
-</ds:datastoreItem>
+<file path=customXml/item4.xml><?xml version="1.0" encoding="utf-8"?>
+<?mso-contentType ?>
+<FormTemplates xmlns="http://schemas.microsoft.com/sharepoint/v3/contenttype/forms">
+  <Display>DocumentLibraryForm</Display>
+  <Edit>DocumentLibraryForm</Edit>
+  <New>DocumentLibraryForm</New>
+</FormTemplates>
 </file>
 
-<file path=customXml/itemProps2.xml><?xml version="1.0" encoding="utf-8"?>
+<file path=customXml/itemProps1.xml><?xml version="1.0" encoding="utf-8"?>
 <ds:datastoreItem xmlns:ds="http://schemas.openxmlformats.org/officeDocument/2006/customXml" ds:itemID="{6296C9DD-D121-487A-B913-98E9140BDE32}">
   <ds:schemaRefs>
     <ds:schemaRef ds:uri="http://schemas.microsoft.com/office/2006/metadata/properties"/>
@@ -8934,15 +8927,15 @@
 </ds:datastoreItem>
 </file>
 
-<file path=customXml/itemProps3.xml><?xml version="1.0" encoding="utf-8"?>
-<ds:datastoreItem xmlns:ds="http://schemas.openxmlformats.org/officeDocument/2006/customXml" ds:itemID="{79406047-A425-4B15-8C7D-9C5833AB5E0B}">
+<file path=customXml/itemProps2.xml><?xml version="1.0" encoding="utf-8"?>
+<ds:datastoreItem xmlns:ds="http://schemas.openxmlformats.org/officeDocument/2006/customXml" ds:itemID="{6D21D7EB-4A52-4B39-941B-74464C3D95E0}">
   <ds:schemaRefs>
-    <ds:schemaRef ds:uri="http://schemas.microsoft.com/sharepoint/v3/contenttype/forms"/>
+    <ds:schemaRef ds:uri="http://schemas.openxmlformats.org/officeDocument/2006/bibliography"/>
   </ds:schemaRefs>
 </ds:datastoreItem>
 </file>
 
-<file path=customXml/itemProps4.xml><?xml version="1.0" encoding="utf-8"?>
+<file path=customXml/itemProps3.xml><?xml version="1.0" encoding="utf-8"?>
 <ds:datastoreItem xmlns:ds="http://schemas.openxmlformats.org/officeDocument/2006/customXml" ds:itemID="{E84ABB51-3982-43FA-8ADC-DB7E0ACFB0F0}">
   <ds:schemaRefs>
     <ds:schemaRef ds:uri="http://schemas.microsoft.com/office/2006/metadata/contentType"/>
@@ -8959,4 +8952,12 @@
     <ds:schemaRef ds:uri="http://schemas.microsoft.com/internal/obd"/>
   </ds:schemaRefs>
 </ds:datastoreItem>
+</file>
+
+<file path=customXml/itemProps4.xml><?xml version="1.0" encoding="utf-8"?>
+<ds:datastoreItem xmlns:ds="http://schemas.openxmlformats.org/officeDocument/2006/customXml" ds:itemID="{79406047-A425-4B15-8C7D-9C5833AB5E0B}">
+  <ds:schemaRefs>
+    <ds:schemaRef ds:uri="http://schemas.microsoft.com/sharepoint/v3/contenttype/forms"/>
+  </ds:schemaRefs>
+</ds:datastoreItem>
 </file>
</xml_diff>